<commit_message>
test result and sample data added
</commit_message>
<xml_diff>
--- a/WhitePaper- MultiInsight Text-to-SQL.docx
+++ b/WhitePaper- MultiInsight Text-to-SQL.docx
@@ -968,7 +968,168 @@
       </w:r>
     </w:p>
     <w:p/>
+    <w:p>
+      <w:r>
+        <w:lastRenderedPageBreak/>
+        <w:drawing>
+          <wp:inline distT="0" distB="0" distL="0" distR="0" wp14:anchorId="3585C028" wp14:editId="1CFCA20C">
+            <wp:extent cx="5731510" cy="2915285"/>
+            <wp:effectExtent l="0" t="0" r="2540" b="0"/>
+            <wp:docPr id="1243129254" name="Picture 1" descr="A screenshot of a computer&#10;&#10;Description automatically generated"/>
+            <wp:cNvGraphicFramePr>
+              <a:graphicFrameLocks xmlns:a="http://schemas.openxmlformats.org/drawingml/2006/main" noChangeAspect="1"/>
+            </wp:cNvGraphicFramePr>
+            <a:graphic xmlns:a="http://schemas.openxmlformats.org/drawingml/2006/main">
+              <a:graphicData uri="http://schemas.openxmlformats.org/drawingml/2006/picture">
+                <pic:pic xmlns:pic="http://schemas.openxmlformats.org/drawingml/2006/picture">
+                  <pic:nvPicPr>
+                    <pic:cNvPr id="1243129254" name="Picture 1" descr="A screenshot of a computer&#10;&#10;Description automatically generated"/>
+                    <pic:cNvPicPr/>
+                  </pic:nvPicPr>
+                  <pic:blipFill>
+                    <a:blip r:embed="rId5"/>
+                    <a:stretch>
+                      <a:fillRect/>
+                    </a:stretch>
+                  </pic:blipFill>
+                  <pic:spPr>
+                    <a:xfrm>
+                      <a:off x="0" y="0"/>
+                      <a:ext cx="5731510" cy="2915285"/>
+                    </a:xfrm>
+                    <a:prstGeom prst="rect">
+                      <a:avLst/>
+                    </a:prstGeom>
+                  </pic:spPr>
+                </pic:pic>
+              </a:graphicData>
+            </a:graphic>
+          </wp:inline>
+        </w:drawing>
+      </w:r>
+    </w:p>
     <w:p/>
+    <w:p>
+      <w:r>
+        <w:drawing>
+          <wp:inline distT="0" distB="0" distL="0" distR="0" wp14:anchorId="075EC8EE" wp14:editId="63EA6F34">
+            <wp:extent cx="5731510" cy="2889885"/>
+            <wp:effectExtent l="0" t="0" r="2540" b="5715"/>
+            <wp:docPr id="2103684329" name="Picture 1" descr="A screenshot of a chatbot&#10;&#10;Description automatically generated"/>
+            <wp:cNvGraphicFramePr>
+              <a:graphicFrameLocks xmlns:a="http://schemas.openxmlformats.org/drawingml/2006/main" noChangeAspect="1"/>
+            </wp:cNvGraphicFramePr>
+            <a:graphic xmlns:a="http://schemas.openxmlformats.org/drawingml/2006/main">
+              <a:graphicData uri="http://schemas.openxmlformats.org/drawingml/2006/picture">
+                <pic:pic xmlns:pic="http://schemas.openxmlformats.org/drawingml/2006/picture">
+                  <pic:nvPicPr>
+                    <pic:cNvPr id="2103684329" name="Picture 1" descr="A screenshot of a chatbot&#10;&#10;Description automatically generated"/>
+                    <pic:cNvPicPr/>
+                  </pic:nvPicPr>
+                  <pic:blipFill>
+                    <a:blip r:embed="rId6"/>
+                    <a:stretch>
+                      <a:fillRect/>
+                    </a:stretch>
+                  </pic:blipFill>
+                  <pic:spPr>
+                    <a:xfrm>
+                      <a:off x="0" y="0"/>
+                      <a:ext cx="5731510" cy="2889885"/>
+                    </a:xfrm>
+                    <a:prstGeom prst="rect">
+                      <a:avLst/>
+                    </a:prstGeom>
+                  </pic:spPr>
+                </pic:pic>
+              </a:graphicData>
+            </a:graphic>
+          </wp:inline>
+        </w:drawing>
+      </w:r>
+    </w:p>
+    <w:p/>
+    <w:p>
+      <w:r>
+        <w:lastRenderedPageBreak/>
+        <w:drawing>
+          <wp:inline distT="0" distB="0" distL="0" distR="0" wp14:anchorId="6DF4DA8C" wp14:editId="22D7E806">
+            <wp:extent cx="5731510" cy="2898775"/>
+            <wp:effectExtent l="0" t="0" r="2540" b="0"/>
+            <wp:docPr id="278406334" name="Picture 1" descr="A screenshot of a computer&#10;&#10;Description automatically generated"/>
+            <wp:cNvGraphicFramePr>
+              <a:graphicFrameLocks xmlns:a="http://schemas.openxmlformats.org/drawingml/2006/main" noChangeAspect="1"/>
+            </wp:cNvGraphicFramePr>
+            <a:graphic xmlns:a="http://schemas.openxmlformats.org/drawingml/2006/main">
+              <a:graphicData uri="http://schemas.openxmlformats.org/drawingml/2006/picture">
+                <pic:pic xmlns:pic="http://schemas.openxmlformats.org/drawingml/2006/picture">
+                  <pic:nvPicPr>
+                    <pic:cNvPr id="278406334" name="Picture 1" descr="A screenshot of a computer&#10;&#10;Description automatically generated"/>
+                    <pic:cNvPicPr/>
+                  </pic:nvPicPr>
+                  <pic:blipFill>
+                    <a:blip r:embed="rId7"/>
+                    <a:stretch>
+                      <a:fillRect/>
+                    </a:stretch>
+                  </pic:blipFill>
+                  <pic:spPr>
+                    <a:xfrm>
+                      <a:off x="0" y="0"/>
+                      <a:ext cx="5731510" cy="2898775"/>
+                    </a:xfrm>
+                    <a:prstGeom prst="rect">
+                      <a:avLst/>
+                    </a:prstGeom>
+                  </pic:spPr>
+                </pic:pic>
+              </a:graphicData>
+            </a:graphic>
+          </wp:inline>
+        </w:drawing>
+      </w:r>
+    </w:p>
+    <w:p/>
+    <w:p/>
+    <w:p>
+      <w:r>
+        <w:drawing>
+          <wp:inline distT="0" distB="0" distL="0" distR="0" wp14:anchorId="7395DA5E" wp14:editId="1D7A895A">
+            <wp:extent cx="5731510" cy="2908935"/>
+            <wp:effectExtent l="0" t="0" r="2540" b="5715"/>
+            <wp:docPr id="1536273263" name="Picture 1" descr="A screenshot of a computer&#10;&#10;Description automatically generated"/>
+            <wp:cNvGraphicFramePr>
+              <a:graphicFrameLocks xmlns:a="http://schemas.openxmlformats.org/drawingml/2006/main" noChangeAspect="1"/>
+            </wp:cNvGraphicFramePr>
+            <a:graphic xmlns:a="http://schemas.openxmlformats.org/drawingml/2006/main">
+              <a:graphicData uri="http://schemas.openxmlformats.org/drawingml/2006/picture">
+                <pic:pic xmlns:pic="http://schemas.openxmlformats.org/drawingml/2006/picture">
+                  <pic:nvPicPr>
+                    <pic:cNvPr id="1536273263" name="Picture 1" descr="A screenshot of a computer&#10;&#10;Description automatically generated"/>
+                    <pic:cNvPicPr/>
+                  </pic:nvPicPr>
+                  <pic:blipFill>
+                    <a:blip r:embed="rId8"/>
+                    <a:stretch>
+                      <a:fillRect/>
+                    </a:stretch>
+                  </pic:blipFill>
+                  <pic:spPr>
+                    <a:xfrm>
+                      <a:off x="0" y="0"/>
+                      <a:ext cx="5731510" cy="2908935"/>
+                    </a:xfrm>
+                    <a:prstGeom prst="rect">
+                      <a:avLst/>
+                    </a:prstGeom>
+                  </pic:spPr>
+                </pic:pic>
+              </a:graphicData>
+            </a:graphic>
+          </wp:inline>
+        </w:drawing>
+      </w:r>
+    </w:p>
     <w:p/>
     <w:sectPr>
       <w:pgSz w:w="11906" w:h="16838"/>

</xml_diff>